<commit_message>
acualizar manual de usuario
</commit_message>
<xml_diff>
--- a/Documento 1.docx
+++ b/Documento 1.docx
@@ -1,11 +1,11 @@
 
-<file path=word/document2.xml><?xml version="1.0" encoding="utf-8"?>
-<w:document xmlns:wpc="http://schemas.microsoft.com/office/word/2010/wordprocessingCanvas" xmlns:mc="http://schemas.openxmlformats.org/markup-compatibility/2006" xmlns:o="urn:schemas-microsoft-com:office:office" xmlns:r="http://schemas.openxmlformats.org/officeDocument/2006/relationships" xmlns:m="http://schemas.openxmlformats.org/officeDocument/2006/math" xmlns:v="urn:schemas-microsoft-com:vml" xmlns:wp14="http://schemas.microsoft.com/office/word/2010/wordprocessingDrawing" xmlns:wp="http://schemas.openxmlformats.org/drawingml/2006/wordprocessingDrawing" xmlns:w10="urn:schemas-microsoft-com:office:word" xmlns:w="http://schemas.openxmlformats.org/wordprocessingml/2006/main" xmlns:w14="http://schemas.microsoft.com/office/word/2010/wordml" xmlns:w15="http://schemas.microsoft.com/office/word/2012/wordml" xmlns:wpg="http://schemas.microsoft.com/office/word/2010/wordprocessingGroup" xmlns:wpi="http://schemas.microsoft.com/office/word/2010/wordprocessingInk" xmlns:wne="http://schemas.microsoft.com/office/word/2006/wordml" xmlns:wps="http://schemas.microsoft.com/office/word/2010/wordprocessingShape" mc:Ignorable="w14 w15 wp14">
+<file path=word/document.xml><?xml version="1.0" encoding="utf-8"?>
+<w:document xmlns:wpc="http://schemas.microsoft.com/office/word/2010/wordprocessingCanvas" xmlns:cx="http://schemas.microsoft.com/office/drawing/2014/chartex" xmlns:cx1="http://schemas.microsoft.com/office/drawing/2015/9/8/chartex" xmlns:cx2="http://schemas.microsoft.com/office/drawing/2015/10/21/chartex" xmlns:cx3="http://schemas.microsoft.com/office/drawing/2016/5/9/chartex" xmlns:cx4="http://schemas.microsoft.com/office/drawing/2016/5/10/chartex" xmlns:cx5="http://schemas.microsoft.com/office/drawing/2016/5/11/chartex" xmlns:cx6="http://schemas.microsoft.com/office/drawing/2016/5/12/chartex" xmlns:cx7="http://schemas.microsoft.com/office/drawing/2016/5/13/chartex" xmlns:cx8="http://schemas.microsoft.com/office/drawing/2016/5/14/chartex" xmlns:mc="http://schemas.openxmlformats.org/markup-compatibility/2006" xmlns:aink="http://schemas.microsoft.com/office/drawing/2016/ink" xmlns:am3d="http://schemas.microsoft.com/office/drawing/2017/model3d" xmlns:o="urn:schemas-microsoft-com:office:office" xmlns:r="http://schemas.openxmlformats.org/officeDocument/2006/relationships" xmlns:m="http://schemas.openxmlformats.org/officeDocument/2006/math" xmlns:v="urn:schemas-microsoft-com:vml" xmlns:wp14="http://schemas.microsoft.com/office/word/2010/wordprocessingDrawing" xmlns:wp="http://schemas.openxmlformats.org/drawingml/2006/wordprocessingDrawing" xmlns:w10="urn:schemas-microsoft-com:office:word" xmlns:w="http://schemas.openxmlformats.org/wordprocessingml/2006/main" xmlns:w14="http://schemas.microsoft.com/office/word/2010/wordml" xmlns:w15="http://schemas.microsoft.com/office/word/2012/wordml" xmlns:w16cid="http://schemas.microsoft.com/office/word/2016/wordml/cid" xmlns:w16se="http://schemas.microsoft.com/office/word/2015/wordml/symex" xmlns:wpg="http://schemas.microsoft.com/office/word/2010/wordprocessingGroup" xmlns:wpi="http://schemas.microsoft.com/office/word/2010/wordprocessingInk" xmlns:wne="http://schemas.microsoft.com/office/word/2006/wordml" xmlns:wps="http://schemas.microsoft.com/office/word/2010/wordprocessingShape" mc:Ignorable="w14 w15 w16se w16cid wp14">
   <w:body>
     <w:p>
       <w:r>
         <w:rPr>
-          <w:rFonts w:ascii="Arial" w:hAnsi="Arial" w:eastAsia="Arial" w:cs="Arial"/>
+          <w:rFonts w:ascii="Arial" w:eastAsia="Arial" w:hAnsi="Arial" w:cs="Arial"/>
           <w:sz w:val="48"/>
           <w:szCs w:val="48"/>
           <w:u w:val="single"/>
@@ -15,24 +15,21 @@
     </w:p>
     <w:p>
       <w:pPr>
-        <w:pStyle w:val="Normal"/>
-        <w:jc w:val="center"/>
-        <w:rPr>
-          <w:rFonts w:ascii="Arial" w:hAnsi="Arial" w:eastAsia="Arial" w:cs="Arial"/>
-          <w:b w:val="1"/>
-          <w:bCs w:val="1"/>
-          <w:sz w:val="28"/>
-          <w:szCs w:val="28"/>
-          <w:u w:val="none"/>
-        </w:rPr>
-      </w:pPr>
-    </w:p>
-    <w:p>
-      <w:pPr>
-        <w:pStyle w:val="Normal"/>
-        <w:jc w:val="center"/>
-        <w:rPr>
-          <w:rFonts w:ascii="Arial" w:hAnsi="Arial" w:eastAsia="Arial" w:cs="Arial"/>
+        <w:jc w:val="center"/>
+        <w:rPr>
+          <w:rFonts w:ascii="Arial" w:eastAsia="Arial" w:hAnsi="Arial" w:cs="Arial"/>
+          <w:b/>
+          <w:bCs/>
+          <w:sz w:val="28"/>
+          <w:szCs w:val="28"/>
+        </w:rPr>
+      </w:pPr>
+    </w:p>
+    <w:p>
+      <w:pPr>
+        <w:jc w:val="center"/>
+        <w:rPr>
+          <w:rFonts w:ascii="Arial" w:eastAsia="Arial" w:hAnsi="Arial" w:cs="Arial"/>
           <w:sz w:val="48"/>
           <w:szCs w:val="48"/>
           <w:u w:val="single"/>
@@ -40,327 +37,267 @@
       </w:pPr>
       <w:r>
         <w:rPr>
-          <w:rFonts w:ascii="Arial" w:hAnsi="Arial" w:eastAsia="Arial" w:cs="Arial"/>
-          <w:b w:val="1"/>
-          <w:bCs w:val="1"/>
-          <w:sz w:val="28"/>
-          <w:szCs w:val="28"/>
-          <w:u w:val="none"/>
+          <w:rFonts w:ascii="Arial" w:eastAsia="Arial" w:hAnsi="Arial" w:cs="Arial"/>
+          <w:b/>
+          <w:bCs/>
+          <w:sz w:val="28"/>
+          <w:szCs w:val="28"/>
         </w:rPr>
         <w:t>Objetivo del juego:</w:t>
       </w:r>
     </w:p>
     <w:p>
       <w:pPr>
-        <w:pStyle w:val="Normal"/>
-        <w:jc w:val="center"/>
-        <w:rPr>
-          <w:rFonts w:ascii="Arial" w:hAnsi="Arial" w:eastAsia="Arial" w:cs="Arial"/>
-          <w:b w:val="1"/>
-          <w:bCs w:val="1"/>
-          <w:sz w:val="28"/>
-          <w:szCs w:val="28"/>
-          <w:u w:val="none"/>
-        </w:rPr>
-      </w:pPr>
-      <w:r>
-        <w:rPr>
-          <w:rFonts w:ascii="Arial" w:hAnsi="Arial" w:eastAsia="Arial" w:cs="Arial"/>
-          <w:b w:val="0"/>
-          <w:bCs w:val="0"/>
-          <w:sz w:val="28"/>
-          <w:szCs w:val="28"/>
-          <w:u w:val="none"/>
-        </w:rPr>
-        <w:t>Su usuario debe poder aumentar las monedas de su club .</w:t>
-      </w:r>
-    </w:p>
-    <w:p>
-      <w:pPr>
-        <w:pStyle w:val="Normal"/>
-        <w:jc w:val="center"/>
-        <w:rPr>
-          <w:rFonts w:ascii="Arial" w:hAnsi="Arial" w:eastAsia="Arial" w:cs="Arial"/>
-          <w:b w:val="0"/>
-          <w:bCs w:val="0"/>
-          <w:sz w:val="28"/>
-          <w:szCs w:val="28"/>
-          <w:u w:val="none"/>
-        </w:rPr>
-      </w:pPr>
-    </w:p>
-    <w:p>
-      <w:pPr>
-        <w:pStyle w:val="Normal"/>
-        <w:jc w:val="center"/>
-        <w:rPr>
-          <w:rFonts w:ascii="Arial" w:hAnsi="Arial" w:eastAsia="Arial" w:cs="Arial"/>
-          <w:b w:val="0"/>
-          <w:bCs w:val="0"/>
-          <w:sz w:val="28"/>
-          <w:szCs w:val="28"/>
-          <w:u w:val="none"/>
-        </w:rPr>
-      </w:pPr>
-      <w:r>
-        <w:rPr>
-          <w:rFonts w:ascii="Arial" w:hAnsi="Arial" w:eastAsia="Arial" w:cs="Arial"/>
-          <w:b w:val="1"/>
-          <w:bCs w:val="1"/>
-          <w:sz w:val="28"/>
-          <w:szCs w:val="28"/>
-          <w:u w:val="none"/>
+        <w:jc w:val="center"/>
+        <w:rPr>
+          <w:rFonts w:ascii="Arial" w:eastAsia="Arial" w:hAnsi="Arial" w:cs="Arial"/>
+          <w:b/>
+          <w:bCs/>
+          <w:sz w:val="28"/>
+          <w:szCs w:val="28"/>
+        </w:rPr>
+      </w:pPr>
+      <w:r>
+        <w:rPr>
+          <w:rFonts w:ascii="Arial" w:eastAsia="Arial" w:hAnsi="Arial" w:cs="Arial"/>
+          <w:sz w:val="28"/>
+          <w:szCs w:val="28"/>
+        </w:rPr>
+        <w:t xml:space="preserve">Su usuario debe poder aumentar las monedas de su </w:t>
+      </w:r>
+      <w:bookmarkStart w:id="0" w:name="_GoBack"/>
+      <w:bookmarkEnd w:id="0"/>
+      <w:r>
+        <w:rPr>
+          <w:rFonts w:ascii="Arial" w:eastAsia="Arial" w:hAnsi="Arial" w:cs="Arial"/>
+          <w:sz w:val="28"/>
+          <w:szCs w:val="28"/>
+        </w:rPr>
+        <w:t>club.</w:t>
+      </w:r>
+    </w:p>
+    <w:p>
+      <w:pPr>
+        <w:jc w:val="center"/>
+        <w:rPr>
+          <w:rFonts w:ascii="Arial" w:eastAsia="Arial" w:hAnsi="Arial" w:cs="Arial"/>
+          <w:sz w:val="28"/>
+          <w:szCs w:val="28"/>
+        </w:rPr>
+      </w:pPr>
+    </w:p>
+    <w:p>
+      <w:pPr>
+        <w:jc w:val="center"/>
+        <w:rPr>
+          <w:rFonts w:ascii="Arial" w:eastAsia="Arial" w:hAnsi="Arial" w:cs="Arial"/>
+          <w:sz w:val="28"/>
+          <w:szCs w:val="28"/>
+        </w:rPr>
+      </w:pPr>
+      <w:r>
+        <w:rPr>
+          <w:rFonts w:ascii="Arial" w:eastAsia="Arial" w:hAnsi="Arial" w:cs="Arial"/>
+          <w:b/>
+          <w:bCs/>
+          <w:sz w:val="28"/>
+          <w:szCs w:val="28"/>
         </w:rPr>
         <w:t>Preparativos:</w:t>
       </w:r>
     </w:p>
     <w:p>
       <w:pPr>
-        <w:pStyle w:val="Normal"/>
-        <w:jc w:val="center"/>
-        <w:rPr>
-          <w:rFonts w:ascii="Arial" w:hAnsi="Arial" w:eastAsia="Arial" w:cs="Arial"/>
-          <w:b w:val="1"/>
-          <w:bCs w:val="1"/>
-          <w:sz w:val="28"/>
-          <w:szCs w:val="28"/>
-          <w:u w:val="none"/>
-        </w:rPr>
-      </w:pPr>
-      <w:r>
-        <w:rPr>
-          <w:rFonts w:ascii="Arial" w:hAnsi="Arial" w:eastAsia="Arial" w:cs="Arial"/>
-          <w:b w:val="0"/>
-          <w:bCs w:val="0"/>
-          <w:sz w:val="28"/>
-          <w:szCs w:val="28"/>
-          <w:u w:val="none"/>
+        <w:jc w:val="center"/>
+        <w:rPr>
+          <w:rFonts w:ascii="Arial" w:eastAsia="Arial" w:hAnsi="Arial" w:cs="Arial"/>
+          <w:b/>
+          <w:bCs/>
+          <w:sz w:val="28"/>
+          <w:szCs w:val="28"/>
+        </w:rPr>
+      </w:pPr>
+      <w:r>
+        <w:rPr>
+          <w:rFonts w:ascii="Arial" w:eastAsia="Arial" w:hAnsi="Arial" w:cs="Arial"/>
+          <w:sz w:val="28"/>
+          <w:szCs w:val="28"/>
         </w:rPr>
         <w:t>1-Crear un usuario con su respectiva contraseña.</w:t>
       </w:r>
     </w:p>
     <w:p>
       <w:pPr>
-        <w:pStyle w:val="Normal"/>
-        <w:jc w:val="center"/>
-        <w:rPr>
-          <w:rFonts w:ascii="Arial" w:hAnsi="Arial" w:eastAsia="Arial" w:cs="Arial"/>
-          <w:b w:val="0"/>
-          <w:bCs w:val="0"/>
-          <w:sz w:val="28"/>
-          <w:szCs w:val="28"/>
-          <w:u w:val="none"/>
-        </w:rPr>
-      </w:pPr>
-      <w:r>
-        <w:rPr>
-          <w:rFonts w:ascii="Arial" w:hAnsi="Arial" w:eastAsia="Arial" w:cs="Arial"/>
-          <w:b w:val="0"/>
-          <w:bCs w:val="0"/>
-          <w:sz w:val="28"/>
-          <w:szCs w:val="28"/>
-          <w:u w:val="none"/>
+        <w:jc w:val="center"/>
+        <w:rPr>
+          <w:rFonts w:ascii="Arial" w:eastAsia="Arial" w:hAnsi="Arial" w:cs="Arial"/>
+          <w:sz w:val="28"/>
+          <w:szCs w:val="28"/>
+        </w:rPr>
+      </w:pPr>
+      <w:r>
+        <w:rPr>
+          <w:rFonts w:ascii="Arial" w:eastAsia="Arial" w:hAnsi="Arial" w:cs="Arial"/>
+          <w:sz w:val="28"/>
+          <w:szCs w:val="28"/>
         </w:rPr>
         <w:t>2-Crear un club para su usuario, el cual deberá contener 11 jugadores para poder jugar la partida.</w:t>
       </w:r>
     </w:p>
     <w:p>
       <w:pPr>
-        <w:pStyle w:val="Normal"/>
-        <w:jc w:val="center"/>
-        <w:rPr>
-          <w:rFonts w:ascii="Arial" w:hAnsi="Arial" w:eastAsia="Arial" w:cs="Arial"/>
-          <w:b w:val="0"/>
-          <w:bCs w:val="0"/>
-          <w:sz w:val="28"/>
-          <w:szCs w:val="28"/>
-          <w:u w:val="none"/>
-        </w:rPr>
-      </w:pPr>
-    </w:p>
-    <w:p>
-      <w:pPr>
-        <w:pStyle w:val="Normal"/>
-        <w:jc w:val="center"/>
-        <w:rPr>
-          <w:rFonts w:ascii="Arial" w:hAnsi="Arial" w:eastAsia="Arial" w:cs="Arial"/>
-          <w:b w:val="0"/>
-          <w:bCs w:val="0"/>
-          <w:sz w:val="28"/>
-          <w:szCs w:val="28"/>
-          <w:u w:val="none"/>
-        </w:rPr>
-      </w:pPr>
-      <w:r>
-        <w:rPr>
-          <w:rFonts w:ascii="Arial" w:hAnsi="Arial" w:eastAsia="Arial" w:cs="Arial"/>
-          <w:b w:val="1"/>
-          <w:bCs w:val="1"/>
-          <w:sz w:val="28"/>
-          <w:szCs w:val="28"/>
-          <w:u w:val="none"/>
+        <w:jc w:val="center"/>
+        <w:rPr>
+          <w:rFonts w:ascii="Arial" w:eastAsia="Arial" w:hAnsi="Arial" w:cs="Arial"/>
+          <w:sz w:val="28"/>
+          <w:szCs w:val="28"/>
+        </w:rPr>
+      </w:pPr>
+    </w:p>
+    <w:p>
+      <w:pPr>
+        <w:jc w:val="center"/>
+        <w:rPr>
+          <w:rFonts w:ascii="Arial" w:eastAsia="Arial" w:hAnsi="Arial" w:cs="Arial"/>
+          <w:sz w:val="28"/>
+          <w:szCs w:val="28"/>
+        </w:rPr>
+      </w:pPr>
+      <w:r>
+        <w:rPr>
+          <w:rFonts w:ascii="Arial" w:eastAsia="Arial" w:hAnsi="Arial" w:cs="Arial"/>
+          <w:b/>
+          <w:bCs/>
+          <w:sz w:val="28"/>
+          <w:szCs w:val="28"/>
         </w:rPr>
         <w:t>¿Cómo jugar?</w:t>
       </w:r>
     </w:p>
     <w:p>
       <w:pPr>
-        <w:pStyle w:val="Normal"/>
-        <w:jc w:val="center"/>
-        <w:rPr>
-          <w:rFonts w:ascii="Arial" w:hAnsi="Arial" w:eastAsia="Arial" w:cs="Arial"/>
-          <w:b w:val="0"/>
-          <w:bCs w:val="0"/>
-          <w:sz w:val="28"/>
-          <w:szCs w:val="28"/>
-          <w:u w:val="none"/>
-        </w:rPr>
-      </w:pPr>
-      <w:r>
-        <w:rPr>
-          <w:rFonts w:ascii="Arial" w:hAnsi="Arial" w:eastAsia="Arial" w:cs="Arial"/>
-          <w:b w:val="0"/>
-          <w:bCs w:val="0"/>
-          <w:sz w:val="28"/>
-          <w:szCs w:val="28"/>
-          <w:u w:val="none"/>
+        <w:jc w:val="center"/>
+        <w:rPr>
+          <w:rFonts w:ascii="Arial" w:eastAsia="Arial" w:hAnsi="Arial" w:cs="Arial"/>
+          <w:sz w:val="28"/>
+          <w:szCs w:val="28"/>
+        </w:rPr>
+      </w:pPr>
+      <w:r>
+        <w:rPr>
+          <w:rFonts w:ascii="Arial" w:eastAsia="Arial" w:hAnsi="Arial" w:cs="Arial"/>
+          <w:sz w:val="28"/>
+          <w:szCs w:val="28"/>
         </w:rPr>
         <w:t>1-El jugador deberá elegir la liga y el equipo contra quien jugar. (Siempre deberá contener 11 jugadores el equipo rival).</w:t>
       </w:r>
     </w:p>
     <w:p>
       <w:pPr>
-        <w:pStyle w:val="Normal"/>
-        <w:jc w:val="center"/>
-        <w:rPr>
-          <w:rFonts w:ascii="Arial" w:hAnsi="Arial" w:eastAsia="Arial" w:cs="Arial"/>
-          <w:b w:val="0"/>
-          <w:bCs w:val="0"/>
-          <w:sz w:val="28"/>
-          <w:szCs w:val="28"/>
-          <w:u w:val="none"/>
-        </w:rPr>
-      </w:pPr>
-    </w:p>
-    <w:p>
-      <w:pPr>
-        <w:pStyle w:val="Normal"/>
-        <w:jc w:val="center"/>
-        <w:rPr>
-          <w:rFonts w:ascii="Arial" w:hAnsi="Arial" w:eastAsia="Arial" w:cs="Arial"/>
-          <w:b w:val="0"/>
-          <w:bCs w:val="0"/>
-          <w:sz w:val="28"/>
-          <w:szCs w:val="28"/>
-          <w:u w:val="none"/>
-        </w:rPr>
-      </w:pPr>
-      <w:r>
-        <w:rPr>
-          <w:rFonts w:ascii="Arial" w:hAnsi="Arial" w:eastAsia="Arial" w:cs="Arial"/>
-          <w:b w:val="1"/>
-          <w:bCs w:val="1"/>
-          <w:sz w:val="28"/>
-          <w:szCs w:val="28"/>
-          <w:u w:val="none"/>
+        <w:jc w:val="center"/>
+        <w:rPr>
+          <w:rFonts w:ascii="Arial" w:eastAsia="Arial" w:hAnsi="Arial" w:cs="Arial"/>
+          <w:sz w:val="28"/>
+          <w:szCs w:val="28"/>
+        </w:rPr>
+      </w:pPr>
+    </w:p>
+    <w:p>
+      <w:pPr>
+        <w:jc w:val="center"/>
+        <w:rPr>
+          <w:rFonts w:ascii="Arial" w:eastAsia="Arial" w:hAnsi="Arial" w:cs="Arial"/>
+          <w:sz w:val="28"/>
+          <w:szCs w:val="28"/>
+        </w:rPr>
+      </w:pPr>
+      <w:r>
+        <w:rPr>
+          <w:rFonts w:ascii="Arial" w:eastAsia="Arial" w:hAnsi="Arial" w:cs="Arial"/>
+          <w:b/>
+          <w:bCs/>
+          <w:sz w:val="28"/>
+          <w:szCs w:val="28"/>
         </w:rPr>
         <w:t>Formato del juego:</w:t>
       </w:r>
     </w:p>
     <w:p>
       <w:pPr>
-        <w:pStyle w:val="Normal"/>
-        <w:jc w:val="center"/>
-        <w:rPr>
-          <w:rFonts w:ascii="Arial" w:hAnsi="Arial" w:eastAsia="Arial" w:cs="Arial"/>
-          <w:b w:val="0"/>
-          <w:bCs w:val="0"/>
-          <w:sz w:val="28"/>
-          <w:szCs w:val="28"/>
-          <w:u w:val="none"/>
-        </w:rPr>
-      </w:pPr>
-      <w:r>
-        <w:rPr>
-          <w:rFonts w:ascii="Arial" w:hAnsi="Arial" w:eastAsia="Arial" w:cs="Arial"/>
-          <w:b w:val="0"/>
-          <w:bCs w:val="0"/>
-          <w:sz w:val="28"/>
-          <w:szCs w:val="28"/>
-          <w:u w:val="none"/>
+        <w:jc w:val="center"/>
+        <w:rPr>
+          <w:rFonts w:ascii="Arial" w:eastAsia="Arial" w:hAnsi="Arial" w:cs="Arial"/>
+          <w:sz w:val="28"/>
+          <w:szCs w:val="28"/>
+        </w:rPr>
+      </w:pPr>
+      <w:r>
+        <w:rPr>
+          <w:rFonts w:ascii="Arial" w:eastAsia="Arial" w:hAnsi="Arial" w:cs="Arial"/>
+          <w:sz w:val="28"/>
+          <w:szCs w:val="28"/>
         </w:rPr>
         <w:t>Juego en base al azar. Se suman 250 monedas si su equipo gana, 200 si hay empate y 150 si su equipo resulta perdedor. Según ese resultado se suman 30 monedas por goles a favor y se restan 20 por goles en contra. (Son como máximo 5 goles por equipo).</w:t>
       </w:r>
     </w:p>
     <w:p>
       <w:pPr>
-        <w:pStyle w:val="Normal"/>
-        <w:jc w:val="center"/>
-        <w:rPr>
-          <w:rFonts w:ascii="Arial" w:hAnsi="Arial" w:eastAsia="Arial" w:cs="Arial"/>
-          <w:b w:val="0"/>
-          <w:bCs w:val="0"/>
-          <w:sz w:val="28"/>
-          <w:szCs w:val="28"/>
-          <w:u w:val="none"/>
-        </w:rPr>
-      </w:pPr>
-    </w:p>
-    <w:p>
-      <w:pPr>
-        <w:pStyle w:val="Normal"/>
-        <w:jc w:val="center"/>
-        <w:rPr>
-          <w:rFonts w:ascii="Arial" w:hAnsi="Arial" w:eastAsia="Arial" w:cs="Arial"/>
-          <w:b w:val="0"/>
-          <w:bCs w:val="0"/>
-          <w:sz w:val="28"/>
-          <w:szCs w:val="28"/>
-          <w:u w:val="none"/>
-        </w:rPr>
-      </w:pPr>
-      <w:r>
-        <w:rPr>
-          <w:rFonts w:ascii="Arial" w:hAnsi="Arial" w:eastAsia="Arial" w:cs="Arial"/>
-          <w:b w:val="1"/>
-          <w:bCs w:val="1"/>
+        <w:jc w:val="center"/>
+        <w:rPr>
+          <w:rFonts w:ascii="Arial" w:eastAsia="Arial" w:hAnsi="Arial" w:cs="Arial"/>
+          <w:sz w:val="28"/>
+          <w:szCs w:val="28"/>
+        </w:rPr>
+      </w:pPr>
+    </w:p>
+    <w:p>
+      <w:pPr>
+        <w:jc w:val="center"/>
+        <w:rPr>
+          <w:rFonts w:ascii="Arial" w:eastAsia="Arial" w:hAnsi="Arial" w:cs="Arial"/>
+          <w:sz w:val="28"/>
+          <w:szCs w:val="28"/>
+        </w:rPr>
+      </w:pPr>
+      <w:r>
+        <w:rPr>
+          <w:rFonts w:ascii="Arial" w:eastAsia="Arial" w:hAnsi="Arial" w:cs="Arial"/>
+          <w:b/>
+          <w:bCs/>
           <w:sz w:val="32"/>
           <w:szCs w:val="32"/>
-          <w:u w:val="none"/>
         </w:rPr>
         <w:t>¡Buena suerte y a jugar!</w:t>
       </w:r>
     </w:p>
     <w:p>
       <w:pPr>
-        <w:pStyle w:val="Normal"/>
-        <w:jc w:val="center"/>
-        <w:rPr>
-          <w:rFonts w:ascii="Arial" w:hAnsi="Arial" w:eastAsia="Arial" w:cs="Arial"/>
-          <w:b w:val="0"/>
-          <w:bCs w:val="0"/>
-          <w:sz w:val="28"/>
-          <w:szCs w:val="28"/>
-          <w:u w:val="none"/>
-        </w:rPr>
-      </w:pPr>
-    </w:p>
-    <w:p>
-      <w:pPr>
-        <w:pStyle w:val="Normal"/>
-        <w:jc w:val="center"/>
-        <w:rPr>
-          <w:rFonts w:ascii="Arial" w:hAnsi="Arial" w:eastAsia="Arial" w:cs="Arial"/>
-          <w:b w:val="0"/>
-          <w:bCs w:val="0"/>
-          <w:sz w:val="28"/>
-          <w:szCs w:val="28"/>
-          <w:u w:val="none"/>
+        <w:jc w:val="center"/>
+        <w:rPr>
+          <w:rFonts w:ascii="Arial" w:eastAsia="Arial" w:hAnsi="Arial" w:cs="Arial"/>
+          <w:sz w:val="28"/>
+          <w:szCs w:val="28"/>
+        </w:rPr>
+      </w:pPr>
+    </w:p>
+    <w:p>
+      <w:pPr>
+        <w:jc w:val="center"/>
+        <w:rPr>
+          <w:rFonts w:ascii="Arial" w:eastAsia="Arial" w:hAnsi="Arial" w:cs="Arial"/>
+          <w:sz w:val="28"/>
+          <w:szCs w:val="28"/>
         </w:rPr>
       </w:pPr>
     </w:p>
     <w:sectPr>
-      <w:pgSz w:w="11906" w:h="16838" w:orient="portrait"/>
+      <w:headerReference w:type="even" r:id="rId6"/>
+      <w:headerReference w:type="default" r:id="rId7"/>
+      <w:footerReference w:type="even" r:id="rId8"/>
+      <w:footerReference w:type="default" r:id="rId9"/>
+      <w:headerReference w:type="first" r:id="rId10"/>
+      <w:footerReference w:type="first" r:id="rId11"/>
+      <w:pgSz w:w="11906" w:h="16838"/>
       <w:pgMar w:top="1440" w:right="1440" w:bottom="1440" w:left="1440" w:header="720" w:footer="720" w:gutter="0"/>
       <w:cols w:space="720"/>
       <w:docGrid w:linePitch="360"/>
@@ -369,12 +306,209 @@
 </w:document>
 </file>
 
+<file path=word/endnotes.xml><?xml version="1.0" encoding="utf-8"?>
+<w:endnotes xmlns:wpc="http://schemas.microsoft.com/office/word/2010/wordprocessingCanvas" xmlns:cx="http://schemas.microsoft.com/office/drawing/2014/chartex" xmlns:cx1="http://schemas.microsoft.com/office/drawing/2015/9/8/chartex" xmlns:cx2="http://schemas.microsoft.com/office/drawing/2015/10/21/chartex" xmlns:cx3="http://schemas.microsoft.com/office/drawing/2016/5/9/chartex" xmlns:cx4="http://schemas.microsoft.com/office/drawing/2016/5/10/chartex" xmlns:cx5="http://schemas.microsoft.com/office/drawing/2016/5/11/chartex" xmlns:cx6="http://schemas.microsoft.com/office/drawing/2016/5/12/chartex" xmlns:cx7="http://schemas.microsoft.com/office/drawing/2016/5/13/chartex" xmlns:cx8="http://schemas.microsoft.com/office/drawing/2016/5/14/chartex" xmlns:mc="http://schemas.openxmlformats.org/markup-compatibility/2006" xmlns:aink="http://schemas.microsoft.com/office/drawing/2016/ink" xmlns:am3d="http://schemas.microsoft.com/office/drawing/2017/model3d" xmlns:o="urn:schemas-microsoft-com:office:office" xmlns:r="http://schemas.openxmlformats.org/officeDocument/2006/relationships" xmlns:m="http://schemas.openxmlformats.org/officeDocument/2006/math" xmlns:v="urn:schemas-microsoft-com:vml" xmlns:wp14="http://schemas.microsoft.com/office/word/2010/wordprocessingDrawing" xmlns:wp="http://schemas.openxmlformats.org/drawingml/2006/wordprocessingDrawing" xmlns:w10="urn:schemas-microsoft-com:office:word" xmlns:w="http://schemas.openxmlformats.org/wordprocessingml/2006/main" xmlns:w14="http://schemas.microsoft.com/office/word/2010/wordml" xmlns:w15="http://schemas.microsoft.com/office/word/2012/wordml" xmlns:w16cid="http://schemas.microsoft.com/office/word/2016/wordml/cid" xmlns:w16se="http://schemas.microsoft.com/office/word/2015/wordml/symex" xmlns:wpg="http://schemas.microsoft.com/office/word/2010/wordprocessingGroup" xmlns:wpi="http://schemas.microsoft.com/office/word/2010/wordprocessingInk" xmlns:wne="http://schemas.microsoft.com/office/word/2006/wordml" xmlns:wps="http://schemas.microsoft.com/office/word/2010/wordprocessingShape" mc:Ignorable="w14 w15 w16se w16cid wp14">
+  <w:endnote w:type="separator" w:id="-1">
+    <w:p>
+      <w:pPr>
+        <w:spacing w:after="0" w:line="240" w:lineRule="auto"/>
+      </w:pPr>
+      <w:r>
+        <w:separator/>
+      </w:r>
+    </w:p>
+  </w:endnote>
+  <w:endnote w:type="continuationSeparator" w:id="0">
+    <w:p>
+      <w:pPr>
+        <w:spacing w:after="0" w:line="240" w:lineRule="auto"/>
+      </w:pPr>
+      <w:r>
+        <w:continuationSeparator/>
+      </w:r>
+    </w:p>
+  </w:endnote>
+</w:endnotes>
+</file>
+
+<file path=word/footer1.xml><?xml version="1.0" encoding="utf-8"?>
+<w:ftr xmlns:wpc="http://schemas.microsoft.com/office/word/2010/wordprocessingCanvas" xmlns:cx="http://schemas.microsoft.com/office/drawing/2014/chartex" xmlns:cx1="http://schemas.microsoft.com/office/drawing/2015/9/8/chartex" xmlns:cx2="http://schemas.microsoft.com/office/drawing/2015/10/21/chartex" xmlns:cx3="http://schemas.microsoft.com/office/drawing/2016/5/9/chartex" xmlns:cx4="http://schemas.microsoft.com/office/drawing/2016/5/10/chartex" xmlns:cx5="http://schemas.microsoft.com/office/drawing/2016/5/11/chartex" xmlns:cx6="http://schemas.microsoft.com/office/drawing/2016/5/12/chartex" xmlns:cx7="http://schemas.microsoft.com/office/drawing/2016/5/13/chartex" xmlns:cx8="http://schemas.microsoft.com/office/drawing/2016/5/14/chartex" xmlns:mc="http://schemas.openxmlformats.org/markup-compatibility/2006" xmlns:aink="http://schemas.microsoft.com/office/drawing/2016/ink" xmlns:am3d="http://schemas.microsoft.com/office/drawing/2017/model3d" xmlns:o="urn:schemas-microsoft-com:office:office" xmlns:r="http://schemas.openxmlformats.org/officeDocument/2006/relationships" xmlns:m="http://schemas.openxmlformats.org/officeDocument/2006/math" xmlns:v="urn:schemas-microsoft-com:vml" xmlns:wp14="http://schemas.microsoft.com/office/word/2010/wordprocessingDrawing" xmlns:wp="http://schemas.openxmlformats.org/drawingml/2006/wordprocessingDrawing" xmlns:w10="urn:schemas-microsoft-com:office:word" xmlns:w="http://schemas.openxmlformats.org/wordprocessingml/2006/main" xmlns:w14="http://schemas.microsoft.com/office/word/2010/wordml" xmlns:w15="http://schemas.microsoft.com/office/word/2012/wordml" xmlns:w16cid="http://schemas.microsoft.com/office/word/2016/wordml/cid" xmlns:w16se="http://schemas.microsoft.com/office/word/2015/wordml/symex" xmlns:wpg="http://schemas.microsoft.com/office/word/2010/wordprocessingGroup" xmlns:wpi="http://schemas.microsoft.com/office/word/2010/wordprocessingInk" xmlns:wne="http://schemas.microsoft.com/office/word/2006/wordml" xmlns:wps="http://schemas.microsoft.com/office/word/2010/wordprocessingShape" mc:Ignorable="w14 w15 w16se w16cid wp14">
+  <w:p>
+    <w:pPr>
+      <w:pStyle w:val="Piedepgina"/>
+    </w:pPr>
+  </w:p>
+</w:ftr>
+</file>
+
+<file path=word/footer2.xml><?xml version="1.0" encoding="utf-8"?>
+<w:ftr xmlns:wpc="http://schemas.microsoft.com/office/word/2010/wordprocessingCanvas" xmlns:cx="http://schemas.microsoft.com/office/drawing/2014/chartex" xmlns:cx1="http://schemas.microsoft.com/office/drawing/2015/9/8/chartex" xmlns:cx2="http://schemas.microsoft.com/office/drawing/2015/10/21/chartex" xmlns:cx3="http://schemas.microsoft.com/office/drawing/2016/5/9/chartex" xmlns:cx4="http://schemas.microsoft.com/office/drawing/2016/5/10/chartex" xmlns:cx5="http://schemas.microsoft.com/office/drawing/2016/5/11/chartex" xmlns:cx6="http://schemas.microsoft.com/office/drawing/2016/5/12/chartex" xmlns:cx7="http://schemas.microsoft.com/office/drawing/2016/5/13/chartex" xmlns:cx8="http://schemas.microsoft.com/office/drawing/2016/5/14/chartex" xmlns:mc="http://schemas.openxmlformats.org/markup-compatibility/2006" xmlns:aink="http://schemas.microsoft.com/office/drawing/2016/ink" xmlns:am3d="http://schemas.microsoft.com/office/drawing/2017/model3d" xmlns:o="urn:schemas-microsoft-com:office:office" xmlns:r="http://schemas.openxmlformats.org/officeDocument/2006/relationships" xmlns:m="http://schemas.openxmlformats.org/officeDocument/2006/math" xmlns:v="urn:schemas-microsoft-com:vml" xmlns:wp14="http://schemas.microsoft.com/office/word/2010/wordprocessingDrawing" xmlns:wp="http://schemas.openxmlformats.org/drawingml/2006/wordprocessingDrawing" xmlns:w10="urn:schemas-microsoft-com:office:word" xmlns:w="http://schemas.openxmlformats.org/wordprocessingml/2006/main" xmlns:w14="http://schemas.microsoft.com/office/word/2010/wordml" xmlns:w15="http://schemas.microsoft.com/office/word/2012/wordml" xmlns:w16cid="http://schemas.microsoft.com/office/word/2016/wordml/cid" xmlns:w16se="http://schemas.microsoft.com/office/word/2015/wordml/symex" xmlns:wpg="http://schemas.microsoft.com/office/word/2010/wordprocessingGroup" xmlns:wpi="http://schemas.microsoft.com/office/word/2010/wordprocessingInk" xmlns:wne="http://schemas.microsoft.com/office/word/2006/wordml" xmlns:wps="http://schemas.microsoft.com/office/word/2010/wordprocessingShape" mc:Ignorable="w14 w15 w16se w16cid wp14">
+  <w:p>
+    <w:pPr>
+      <w:pStyle w:val="Piedepgina"/>
+    </w:pPr>
+  </w:p>
+</w:ftr>
+</file>
+
+<file path=word/footer3.xml><?xml version="1.0" encoding="utf-8"?>
+<w:ftr xmlns:wpc="http://schemas.microsoft.com/office/word/2010/wordprocessingCanvas" xmlns:cx="http://schemas.microsoft.com/office/drawing/2014/chartex" xmlns:cx1="http://schemas.microsoft.com/office/drawing/2015/9/8/chartex" xmlns:cx2="http://schemas.microsoft.com/office/drawing/2015/10/21/chartex" xmlns:cx3="http://schemas.microsoft.com/office/drawing/2016/5/9/chartex" xmlns:cx4="http://schemas.microsoft.com/office/drawing/2016/5/10/chartex" xmlns:cx5="http://schemas.microsoft.com/office/drawing/2016/5/11/chartex" xmlns:cx6="http://schemas.microsoft.com/office/drawing/2016/5/12/chartex" xmlns:cx7="http://schemas.microsoft.com/office/drawing/2016/5/13/chartex" xmlns:cx8="http://schemas.microsoft.com/office/drawing/2016/5/14/chartex" xmlns:mc="http://schemas.openxmlformats.org/markup-compatibility/2006" xmlns:aink="http://schemas.microsoft.com/office/drawing/2016/ink" xmlns:am3d="http://schemas.microsoft.com/office/drawing/2017/model3d" xmlns:o="urn:schemas-microsoft-com:office:office" xmlns:r="http://schemas.openxmlformats.org/officeDocument/2006/relationships" xmlns:m="http://schemas.openxmlformats.org/officeDocument/2006/math" xmlns:v="urn:schemas-microsoft-com:vml" xmlns:wp14="http://schemas.microsoft.com/office/word/2010/wordprocessingDrawing" xmlns:wp="http://schemas.openxmlformats.org/drawingml/2006/wordprocessingDrawing" xmlns:w10="urn:schemas-microsoft-com:office:word" xmlns:w="http://schemas.openxmlformats.org/wordprocessingml/2006/main" xmlns:w14="http://schemas.microsoft.com/office/word/2010/wordml" xmlns:w15="http://schemas.microsoft.com/office/word/2012/wordml" xmlns:w16cid="http://schemas.microsoft.com/office/word/2016/wordml/cid" xmlns:w16se="http://schemas.microsoft.com/office/word/2015/wordml/symex" xmlns:wpg="http://schemas.microsoft.com/office/word/2010/wordprocessingGroup" xmlns:wpi="http://schemas.microsoft.com/office/word/2010/wordprocessingInk" xmlns:wne="http://schemas.microsoft.com/office/word/2006/wordml" xmlns:wps="http://schemas.microsoft.com/office/word/2010/wordprocessingShape" mc:Ignorable="w14 w15 w16se w16cid wp14">
+  <w:p>
+    <w:pPr>
+      <w:pStyle w:val="Piedepgina"/>
+    </w:pPr>
+  </w:p>
+</w:ftr>
+</file>
+
+<file path=word/footnotes.xml><?xml version="1.0" encoding="utf-8"?>
+<w:footnotes xmlns:wpc="http://schemas.microsoft.com/office/word/2010/wordprocessingCanvas" xmlns:cx="http://schemas.microsoft.com/office/drawing/2014/chartex" xmlns:cx1="http://schemas.microsoft.com/office/drawing/2015/9/8/chartex" xmlns:cx2="http://schemas.microsoft.com/office/drawing/2015/10/21/chartex" xmlns:cx3="http://schemas.microsoft.com/office/drawing/2016/5/9/chartex" xmlns:cx4="http://schemas.microsoft.com/office/drawing/2016/5/10/chartex" xmlns:cx5="http://schemas.microsoft.com/office/drawing/2016/5/11/chartex" xmlns:cx6="http://schemas.microsoft.com/office/drawing/2016/5/12/chartex" xmlns:cx7="http://schemas.microsoft.com/office/drawing/2016/5/13/chartex" xmlns:cx8="http://schemas.microsoft.com/office/drawing/2016/5/14/chartex" xmlns:mc="http://schemas.openxmlformats.org/markup-compatibility/2006" xmlns:aink="http://schemas.microsoft.com/office/drawing/2016/ink" xmlns:am3d="http://schemas.microsoft.com/office/drawing/2017/model3d" xmlns:o="urn:schemas-microsoft-com:office:office" xmlns:r="http://schemas.openxmlformats.org/officeDocument/2006/relationships" xmlns:m="http://schemas.openxmlformats.org/officeDocument/2006/math" xmlns:v="urn:schemas-microsoft-com:vml" xmlns:wp14="http://schemas.microsoft.com/office/word/2010/wordprocessingDrawing" xmlns:wp="http://schemas.openxmlformats.org/drawingml/2006/wordprocessingDrawing" xmlns:w10="urn:schemas-microsoft-com:office:word" xmlns:w="http://schemas.openxmlformats.org/wordprocessingml/2006/main" xmlns:w14="http://schemas.microsoft.com/office/word/2010/wordml" xmlns:w15="http://schemas.microsoft.com/office/word/2012/wordml" xmlns:w16cid="http://schemas.microsoft.com/office/word/2016/wordml/cid" xmlns:w16se="http://schemas.microsoft.com/office/word/2015/wordml/symex" xmlns:wpg="http://schemas.microsoft.com/office/word/2010/wordprocessingGroup" xmlns:wpi="http://schemas.microsoft.com/office/word/2010/wordprocessingInk" xmlns:wne="http://schemas.microsoft.com/office/word/2006/wordml" xmlns:wps="http://schemas.microsoft.com/office/word/2010/wordprocessingShape" mc:Ignorable="w14 w15 w16se w16cid wp14">
+  <w:footnote w:type="separator" w:id="-1">
+    <w:p>
+      <w:pPr>
+        <w:spacing w:after="0" w:line="240" w:lineRule="auto"/>
+      </w:pPr>
+      <w:r>
+        <w:separator/>
+      </w:r>
+    </w:p>
+  </w:footnote>
+  <w:footnote w:type="continuationSeparator" w:id="0">
+    <w:p>
+      <w:pPr>
+        <w:spacing w:after="0" w:line="240" w:lineRule="auto"/>
+      </w:pPr>
+      <w:r>
+        <w:continuationSeparator/>
+      </w:r>
+    </w:p>
+  </w:footnote>
+</w:footnotes>
+</file>
+
+<file path=word/header1.xml><?xml version="1.0" encoding="utf-8"?>
+<w:hdr xmlns:wpc="http://schemas.microsoft.com/office/word/2010/wordprocessingCanvas" xmlns:cx="http://schemas.microsoft.com/office/drawing/2014/chartex" xmlns:cx1="http://schemas.microsoft.com/office/drawing/2015/9/8/chartex" xmlns:cx2="http://schemas.microsoft.com/office/drawing/2015/10/21/chartex" xmlns:cx3="http://schemas.microsoft.com/office/drawing/2016/5/9/chartex" xmlns:cx4="http://schemas.microsoft.com/office/drawing/2016/5/10/chartex" xmlns:cx5="http://schemas.microsoft.com/office/drawing/2016/5/11/chartex" xmlns:cx6="http://schemas.microsoft.com/office/drawing/2016/5/12/chartex" xmlns:cx7="http://schemas.microsoft.com/office/drawing/2016/5/13/chartex" xmlns:cx8="http://schemas.microsoft.com/office/drawing/2016/5/14/chartex" xmlns:mc="http://schemas.openxmlformats.org/markup-compatibility/2006" xmlns:aink="http://schemas.microsoft.com/office/drawing/2016/ink" xmlns:am3d="http://schemas.microsoft.com/office/drawing/2017/model3d" xmlns:o="urn:schemas-microsoft-com:office:office" xmlns:r="http://schemas.openxmlformats.org/officeDocument/2006/relationships" xmlns:m="http://schemas.openxmlformats.org/officeDocument/2006/math" xmlns:v="urn:schemas-microsoft-com:vml" xmlns:wp14="http://schemas.microsoft.com/office/word/2010/wordprocessingDrawing" xmlns:wp="http://schemas.openxmlformats.org/drawingml/2006/wordprocessingDrawing" xmlns:w10="urn:schemas-microsoft-com:office:word" xmlns:w="http://schemas.openxmlformats.org/wordprocessingml/2006/main" xmlns:w14="http://schemas.microsoft.com/office/word/2010/wordml" xmlns:w15="http://schemas.microsoft.com/office/word/2012/wordml" xmlns:w16cid="http://schemas.microsoft.com/office/word/2016/wordml/cid" xmlns:w16se="http://schemas.microsoft.com/office/word/2015/wordml/symex" xmlns:wpg="http://schemas.microsoft.com/office/word/2010/wordprocessingGroup" xmlns:wpi="http://schemas.microsoft.com/office/word/2010/wordprocessingInk" xmlns:wne="http://schemas.microsoft.com/office/word/2006/wordml" xmlns:wps="http://schemas.microsoft.com/office/word/2010/wordprocessingShape" mc:Ignorable="w14 w15 w16se w16cid wp14">
+  <w:p>
+    <w:pPr>
+      <w:pStyle w:val="Encabezado"/>
+    </w:pPr>
+    <w:r>
+      <w:rPr>
+        <w:noProof/>
+      </w:rPr>
+      <w:pict w14:anchorId="0925C5BF">
+        <v:shapetype id="_x0000_t75" coordsize="21600,21600" o:spt="75" o:preferrelative="t" path="m@4@5l@4@11@9@11@9@5xe" filled="f" stroked="f">
+          <v:stroke joinstyle="miter"/>
+          <v:formulas>
+            <v:f eqn="if lineDrawn pixelLineWidth 0"/>
+            <v:f eqn="sum @0 1 0"/>
+            <v:f eqn="sum 0 0 @1"/>
+            <v:f eqn="prod @2 1 2"/>
+            <v:f eqn="prod @3 21600 pixelWidth"/>
+            <v:f eqn="prod @3 21600 pixelHeight"/>
+            <v:f eqn="sum @0 0 1"/>
+            <v:f eqn="prod @6 1 2"/>
+            <v:f eqn="prod @7 21600 pixelWidth"/>
+            <v:f eqn="sum @8 21600 0"/>
+            <v:f eqn="prod @7 21600 pixelHeight"/>
+            <v:f eqn="sum @10 21600 0"/>
+          </v:formulas>
+          <v:path o:extrusionok="f" gradientshapeok="t" o:connecttype="rect"/>
+          <o:lock v:ext="edit" aspectratio="t"/>
+        </v:shapetype>
+        <v:shape id="WordPictureWatermark259869579" o:spid="_x0000_s2050" type="#_x0000_t75" style="position:absolute;margin-left:0;margin-top:0;width:450.9pt;height:236.7pt;z-index:-251657216;mso-position-horizontal:center;mso-position-horizontal-relative:margin;mso-position-vertical:center;mso-position-vertical-relative:margin" o:allowincell="f">
+          <v:imagedata r:id="rId1" o:title="logoEA" gain="19661f" blacklevel="22938f"/>
+        </v:shape>
+      </w:pict>
+    </w:r>
+  </w:p>
+</w:hdr>
+</file>
+
+<file path=word/header2.xml><?xml version="1.0" encoding="utf-8"?>
+<w:hdr xmlns:wpc="http://schemas.microsoft.com/office/word/2010/wordprocessingCanvas" xmlns:cx="http://schemas.microsoft.com/office/drawing/2014/chartex" xmlns:cx1="http://schemas.microsoft.com/office/drawing/2015/9/8/chartex" xmlns:cx2="http://schemas.microsoft.com/office/drawing/2015/10/21/chartex" xmlns:cx3="http://schemas.microsoft.com/office/drawing/2016/5/9/chartex" xmlns:cx4="http://schemas.microsoft.com/office/drawing/2016/5/10/chartex" xmlns:cx5="http://schemas.microsoft.com/office/drawing/2016/5/11/chartex" xmlns:cx6="http://schemas.microsoft.com/office/drawing/2016/5/12/chartex" xmlns:cx7="http://schemas.microsoft.com/office/drawing/2016/5/13/chartex" xmlns:cx8="http://schemas.microsoft.com/office/drawing/2016/5/14/chartex" xmlns:mc="http://schemas.openxmlformats.org/markup-compatibility/2006" xmlns:aink="http://schemas.microsoft.com/office/drawing/2016/ink" xmlns:am3d="http://schemas.microsoft.com/office/drawing/2017/model3d" xmlns:o="urn:schemas-microsoft-com:office:office" xmlns:r="http://schemas.openxmlformats.org/officeDocument/2006/relationships" xmlns:m="http://schemas.openxmlformats.org/officeDocument/2006/math" xmlns:v="urn:schemas-microsoft-com:vml" xmlns:wp14="http://schemas.microsoft.com/office/word/2010/wordprocessingDrawing" xmlns:wp="http://schemas.openxmlformats.org/drawingml/2006/wordprocessingDrawing" xmlns:w10="urn:schemas-microsoft-com:office:word" xmlns:w="http://schemas.openxmlformats.org/wordprocessingml/2006/main" xmlns:w14="http://schemas.microsoft.com/office/word/2010/wordml" xmlns:w15="http://schemas.microsoft.com/office/word/2012/wordml" xmlns:w16cid="http://schemas.microsoft.com/office/word/2016/wordml/cid" xmlns:w16se="http://schemas.microsoft.com/office/word/2015/wordml/symex" xmlns:wpg="http://schemas.microsoft.com/office/word/2010/wordprocessingGroup" xmlns:wpi="http://schemas.microsoft.com/office/word/2010/wordprocessingInk" xmlns:wne="http://schemas.microsoft.com/office/word/2006/wordml" xmlns:wps="http://schemas.microsoft.com/office/word/2010/wordprocessingShape" mc:Ignorable="w14 w15 w16se w16cid wp14">
+  <w:p>
+    <w:pPr>
+      <w:pStyle w:val="Encabezado"/>
+    </w:pPr>
+    <w:r>
+      <w:rPr>
+        <w:noProof/>
+      </w:rPr>
+      <w:pict w14:anchorId="26DD0DD0">
+        <v:shapetype id="_x0000_t75" coordsize="21600,21600" o:spt="75" o:preferrelative="t" path="m@4@5l@4@11@9@11@9@5xe" filled="f" stroked="f">
+          <v:stroke joinstyle="miter"/>
+          <v:formulas>
+            <v:f eqn="if lineDrawn pixelLineWidth 0"/>
+            <v:f eqn="sum @0 1 0"/>
+            <v:f eqn="sum 0 0 @1"/>
+            <v:f eqn="prod @2 1 2"/>
+            <v:f eqn="prod @3 21600 pixelWidth"/>
+            <v:f eqn="prod @3 21600 pixelHeight"/>
+            <v:f eqn="sum @0 0 1"/>
+            <v:f eqn="prod @6 1 2"/>
+            <v:f eqn="prod @7 21600 pixelWidth"/>
+            <v:f eqn="sum @8 21600 0"/>
+            <v:f eqn="prod @7 21600 pixelHeight"/>
+            <v:f eqn="sum @10 21600 0"/>
+          </v:formulas>
+          <v:path o:extrusionok="f" gradientshapeok="t" o:connecttype="rect"/>
+          <o:lock v:ext="edit" aspectratio="t"/>
+        </v:shapetype>
+        <v:shape id="WordPictureWatermark259869580" o:spid="_x0000_s2051" type="#_x0000_t75" style="position:absolute;margin-left:0;margin-top:0;width:450.9pt;height:236.7pt;z-index:-251656192;mso-position-horizontal:center;mso-position-horizontal-relative:margin;mso-position-vertical:center;mso-position-vertical-relative:margin" o:allowincell="f">
+          <v:imagedata r:id="rId1" o:title="logoEA" gain="19661f" blacklevel="22938f"/>
+        </v:shape>
+      </w:pict>
+    </w:r>
+  </w:p>
+</w:hdr>
+</file>
+
+<file path=word/header3.xml><?xml version="1.0" encoding="utf-8"?>
+<w:hdr xmlns:wpc="http://schemas.microsoft.com/office/word/2010/wordprocessingCanvas" xmlns:cx="http://schemas.microsoft.com/office/drawing/2014/chartex" xmlns:cx1="http://schemas.microsoft.com/office/drawing/2015/9/8/chartex" xmlns:cx2="http://schemas.microsoft.com/office/drawing/2015/10/21/chartex" xmlns:cx3="http://schemas.microsoft.com/office/drawing/2016/5/9/chartex" xmlns:cx4="http://schemas.microsoft.com/office/drawing/2016/5/10/chartex" xmlns:cx5="http://schemas.microsoft.com/office/drawing/2016/5/11/chartex" xmlns:cx6="http://schemas.microsoft.com/office/drawing/2016/5/12/chartex" xmlns:cx7="http://schemas.microsoft.com/office/drawing/2016/5/13/chartex" xmlns:cx8="http://schemas.microsoft.com/office/drawing/2016/5/14/chartex" xmlns:mc="http://schemas.openxmlformats.org/markup-compatibility/2006" xmlns:aink="http://schemas.microsoft.com/office/drawing/2016/ink" xmlns:am3d="http://schemas.microsoft.com/office/drawing/2017/model3d" xmlns:o="urn:schemas-microsoft-com:office:office" xmlns:r="http://schemas.openxmlformats.org/officeDocument/2006/relationships" xmlns:m="http://schemas.openxmlformats.org/officeDocument/2006/math" xmlns:v="urn:schemas-microsoft-com:vml" xmlns:wp14="http://schemas.microsoft.com/office/word/2010/wordprocessingDrawing" xmlns:wp="http://schemas.openxmlformats.org/drawingml/2006/wordprocessingDrawing" xmlns:w10="urn:schemas-microsoft-com:office:word" xmlns:w="http://schemas.openxmlformats.org/wordprocessingml/2006/main" xmlns:w14="http://schemas.microsoft.com/office/word/2010/wordml" xmlns:w15="http://schemas.microsoft.com/office/word/2012/wordml" xmlns:w16cid="http://schemas.microsoft.com/office/word/2016/wordml/cid" xmlns:w16se="http://schemas.microsoft.com/office/word/2015/wordml/symex" xmlns:wpg="http://schemas.microsoft.com/office/word/2010/wordprocessingGroup" xmlns:wpi="http://schemas.microsoft.com/office/word/2010/wordprocessingInk" xmlns:wne="http://schemas.microsoft.com/office/word/2006/wordml" xmlns:wps="http://schemas.microsoft.com/office/word/2010/wordprocessingShape" mc:Ignorable="w14 w15 w16se w16cid wp14">
+  <w:p>
+    <w:pPr>
+      <w:pStyle w:val="Encabezado"/>
+    </w:pPr>
+    <w:r>
+      <w:rPr>
+        <w:noProof/>
+      </w:rPr>
+      <w:pict w14:anchorId="6BB3042B">
+        <v:shapetype id="_x0000_t75" coordsize="21600,21600" o:spt="75" o:preferrelative="t" path="m@4@5l@4@11@9@11@9@5xe" filled="f" stroked="f">
+          <v:stroke joinstyle="miter"/>
+          <v:formulas>
+            <v:f eqn="if lineDrawn pixelLineWidth 0"/>
+            <v:f eqn="sum @0 1 0"/>
+            <v:f eqn="sum 0 0 @1"/>
+            <v:f eqn="prod @2 1 2"/>
+            <v:f eqn="prod @3 21600 pixelWidth"/>
+            <v:f eqn="prod @3 21600 pixelHeight"/>
+            <v:f eqn="sum @0 0 1"/>
+            <v:f eqn="prod @6 1 2"/>
+            <v:f eqn="prod @7 21600 pixelWidth"/>
+            <v:f eqn="sum @8 21600 0"/>
+            <v:f eqn="prod @7 21600 pixelHeight"/>
+            <v:f eqn="sum @10 21600 0"/>
+          </v:formulas>
+          <v:path o:extrusionok="f" gradientshapeok="t" o:connecttype="rect"/>
+          <o:lock v:ext="edit" aspectratio="t"/>
+        </v:shapetype>
+        <v:shape id="WordPictureWatermark259869578" o:spid="_x0000_s2049" type="#_x0000_t75" style="position:absolute;margin-left:0;margin-top:0;width:450.9pt;height:236.7pt;z-index:-251658240;mso-position-horizontal:center;mso-position-horizontal-relative:margin;mso-position-vertical:center;mso-position-vertical-relative:margin" o:allowincell="f">
+          <v:imagedata r:id="rId1" o:title="logoEA" gain="19661f" blacklevel="22938f"/>
+        </v:shape>
+      </w:pict>
+    </w:r>
+  </w:p>
+</w:hdr>
+</file>
+
 <file path=word/styles.xml><?xml version="1.0" encoding="utf-8"?>
-<w:styles xmlns:wp14="http://schemas.microsoft.com/office/word/2010/wordprocessingDrawing" xmlns:mc="http://schemas.openxmlformats.org/markup-compatibility/2006" xmlns:r="http://schemas.openxmlformats.org/officeDocument/2006/relationships" xmlns:w="http://schemas.openxmlformats.org/wordprocessingml/2006/main" xmlns:w14="http://schemas.microsoft.com/office/word/2010/wordml" xmlns:w15="http://schemas.microsoft.com/office/word/2012/wordml" mc:Ignorable="w14 w15 wp14">
+<w:styles xmlns:mc="http://schemas.openxmlformats.org/markup-compatibility/2006" xmlns:r="http://schemas.openxmlformats.org/officeDocument/2006/relationships" xmlns:w="http://schemas.openxmlformats.org/wordprocessingml/2006/main" xmlns:w14="http://schemas.microsoft.com/office/word/2010/wordml" xmlns:w15="http://schemas.microsoft.com/office/word/2012/wordml" xmlns:w16cid="http://schemas.microsoft.com/office/word/2016/wordml/cid" xmlns:w16se="http://schemas.microsoft.com/office/word/2015/wordml/symex" mc:Ignorable="w14 w15 w16se w16cid">
   <w:docDefaults>
     <w:rPrDefault>
       <w:rPr>
-        <w:rFonts w:asciiTheme="minorHAnsi" w:hAnsiTheme="minorHAnsi" w:eastAsiaTheme="minorHAnsi" w:cstheme="minorBidi"/>
+        <w:rFonts w:asciiTheme="minorHAnsi" w:eastAsiaTheme="minorHAnsi" w:hAnsiTheme="minorHAnsi" w:cstheme="minorBidi"/>
         <w:sz w:val="22"/>
         <w:szCs w:val="22"/>
         <w:lang w:val="es-ES" w:eastAsia="en-US" w:bidi="ar-SA"/>
@@ -386,17 +520,17 @@
       </w:pPr>
     </w:pPrDefault>
   </w:docDefaults>
-  <w:latentStyles w:defLockedState="0" w:defUIPriority="99" w:defSemiHidden="0" w:defUnhideWhenUsed="0" w:defQFormat="0" w:count="371">
+  <w:latentStyles w:defLockedState="0" w:defUIPriority="99" w:defSemiHidden="0" w:defUnhideWhenUsed="0" w:defQFormat="0" w:count="376">
     <w:lsdException w:name="Normal" w:uiPriority="0" w:qFormat="1"/>
     <w:lsdException w:name="heading 1" w:uiPriority="9" w:qFormat="1"/>
-    <w:lsdException w:name="heading 2" w:uiPriority="9" w:semiHidden="1" w:unhideWhenUsed="1" w:qFormat="1"/>
-    <w:lsdException w:name="heading 3" w:uiPriority="9" w:semiHidden="1" w:unhideWhenUsed="1" w:qFormat="1"/>
-    <w:lsdException w:name="heading 4" w:uiPriority="9" w:semiHidden="1" w:unhideWhenUsed="1" w:qFormat="1"/>
-    <w:lsdException w:name="heading 5" w:uiPriority="9" w:semiHidden="1" w:unhideWhenUsed="1" w:qFormat="1"/>
-    <w:lsdException w:name="heading 6" w:uiPriority="9" w:semiHidden="1" w:unhideWhenUsed="1" w:qFormat="1"/>
-    <w:lsdException w:name="heading 7" w:uiPriority="9" w:semiHidden="1" w:unhideWhenUsed="1" w:qFormat="1"/>
-    <w:lsdException w:name="heading 8" w:uiPriority="9" w:semiHidden="1" w:unhideWhenUsed="1" w:qFormat="1"/>
-    <w:lsdException w:name="heading 9" w:uiPriority="9" w:semiHidden="1" w:unhideWhenUsed="1" w:qFormat="1"/>
+    <w:lsdException w:name="heading 2" w:semiHidden="1" w:uiPriority="9" w:unhideWhenUsed="1" w:qFormat="1"/>
+    <w:lsdException w:name="heading 3" w:semiHidden="1" w:uiPriority="9" w:unhideWhenUsed="1" w:qFormat="1"/>
+    <w:lsdException w:name="heading 4" w:semiHidden="1" w:uiPriority="9" w:unhideWhenUsed="1" w:qFormat="1"/>
+    <w:lsdException w:name="heading 5" w:semiHidden="1" w:uiPriority="9" w:unhideWhenUsed="1" w:qFormat="1"/>
+    <w:lsdException w:name="heading 6" w:semiHidden="1" w:uiPriority="9" w:unhideWhenUsed="1" w:qFormat="1"/>
+    <w:lsdException w:name="heading 7" w:semiHidden="1" w:uiPriority="9" w:unhideWhenUsed="1" w:qFormat="1"/>
+    <w:lsdException w:name="heading 8" w:semiHidden="1" w:uiPriority="9" w:unhideWhenUsed="1" w:qFormat="1"/>
+    <w:lsdException w:name="heading 9" w:semiHidden="1" w:uiPriority="9" w:unhideWhenUsed="1" w:qFormat="1"/>
     <w:lsdException w:name="index 1" w:semiHidden="1" w:unhideWhenUsed="1"/>
     <w:lsdException w:name="index 2" w:semiHidden="1" w:unhideWhenUsed="1"/>
     <w:lsdException w:name="index 3" w:semiHidden="1" w:unhideWhenUsed="1"/>
@@ -406,22 +540,22 @@
     <w:lsdException w:name="index 7" w:semiHidden="1" w:unhideWhenUsed="1"/>
     <w:lsdException w:name="index 8" w:semiHidden="1" w:unhideWhenUsed="1"/>
     <w:lsdException w:name="index 9" w:semiHidden="1" w:unhideWhenUsed="1"/>
-    <w:lsdException w:name="toc 1" w:uiPriority="39" w:semiHidden="1" w:unhideWhenUsed="1"/>
-    <w:lsdException w:name="toc 2" w:uiPriority="39" w:semiHidden="1" w:unhideWhenUsed="1"/>
-    <w:lsdException w:name="toc 3" w:uiPriority="39" w:semiHidden="1" w:unhideWhenUsed="1"/>
-    <w:lsdException w:name="toc 4" w:uiPriority="39" w:semiHidden="1" w:unhideWhenUsed="1"/>
-    <w:lsdException w:name="toc 5" w:uiPriority="39" w:semiHidden="1" w:unhideWhenUsed="1"/>
-    <w:lsdException w:name="toc 6" w:uiPriority="39" w:semiHidden="1" w:unhideWhenUsed="1"/>
-    <w:lsdException w:name="toc 7" w:uiPriority="39" w:semiHidden="1" w:unhideWhenUsed="1"/>
-    <w:lsdException w:name="toc 8" w:uiPriority="39" w:semiHidden="1" w:unhideWhenUsed="1"/>
-    <w:lsdException w:name="toc 9" w:uiPriority="39" w:semiHidden="1" w:unhideWhenUsed="1"/>
+    <w:lsdException w:name="toc 1" w:semiHidden="1" w:uiPriority="39" w:unhideWhenUsed="1"/>
+    <w:lsdException w:name="toc 2" w:semiHidden="1" w:uiPriority="39" w:unhideWhenUsed="1"/>
+    <w:lsdException w:name="toc 3" w:semiHidden="1" w:uiPriority="39" w:unhideWhenUsed="1"/>
+    <w:lsdException w:name="toc 4" w:semiHidden="1" w:uiPriority="39" w:unhideWhenUsed="1"/>
+    <w:lsdException w:name="toc 5" w:semiHidden="1" w:uiPriority="39" w:unhideWhenUsed="1"/>
+    <w:lsdException w:name="toc 6" w:semiHidden="1" w:uiPriority="39" w:unhideWhenUsed="1"/>
+    <w:lsdException w:name="toc 7" w:semiHidden="1" w:uiPriority="39" w:unhideWhenUsed="1"/>
+    <w:lsdException w:name="toc 8" w:semiHidden="1" w:uiPriority="39" w:unhideWhenUsed="1"/>
+    <w:lsdException w:name="toc 9" w:semiHidden="1" w:uiPriority="39" w:unhideWhenUsed="1"/>
     <w:lsdException w:name="Normal Indent" w:semiHidden="1" w:unhideWhenUsed="1"/>
     <w:lsdException w:name="footnote text" w:semiHidden="1" w:unhideWhenUsed="1"/>
     <w:lsdException w:name="annotation text" w:semiHidden="1" w:unhideWhenUsed="1"/>
     <w:lsdException w:name="header" w:semiHidden="1" w:unhideWhenUsed="1"/>
     <w:lsdException w:name="footer" w:semiHidden="1" w:unhideWhenUsed="1"/>
     <w:lsdException w:name="index heading" w:semiHidden="1" w:unhideWhenUsed="1"/>
-    <w:lsdException w:name="caption" w:uiPriority="35" w:semiHidden="1" w:unhideWhenUsed="1" w:qFormat="1"/>
+    <w:lsdException w:name="caption" w:semiHidden="1" w:uiPriority="35" w:unhideWhenUsed="1" w:qFormat="1"/>
     <w:lsdException w:name="table of figures" w:semiHidden="1" w:unhideWhenUsed="1"/>
     <w:lsdException w:name="envelope address" w:semiHidden="1" w:unhideWhenUsed="1"/>
     <w:lsdException w:name="envelope return" w:semiHidden="1" w:unhideWhenUsed="1"/>
@@ -452,7 +586,7 @@
     <w:lsdException w:name="Title" w:uiPriority="10" w:qFormat="1"/>
     <w:lsdException w:name="Closing" w:semiHidden="1" w:unhideWhenUsed="1"/>
     <w:lsdException w:name="Signature" w:semiHidden="1" w:unhideWhenUsed="1"/>
-    <w:lsdException w:name="Default Paragraph Font" w:uiPriority="1" w:semiHidden="1" w:unhideWhenUsed="1"/>
+    <w:lsdException w:name="Default Paragraph Font" w:semiHidden="1" w:uiPriority="1" w:unhideWhenUsed="1"/>
     <w:lsdException w:name="Body Text" w:semiHidden="1" w:unhideWhenUsed="1"/>
     <w:lsdException w:name="Body Text Indent" w:semiHidden="1" w:unhideWhenUsed="1"/>
     <w:lsdException w:name="List Continue" w:semiHidden="1" w:unhideWhenUsed="1"/>
@@ -492,7 +626,6 @@
     <w:lsdException w:name="HTML Sample" w:semiHidden="1" w:unhideWhenUsed="1"/>
     <w:lsdException w:name="HTML Typewriter" w:semiHidden="1" w:unhideWhenUsed="1"/>
     <w:lsdException w:name="HTML Variable" w:semiHidden="1" w:unhideWhenUsed="1"/>
-    <w:lsdException w:name="Normal Table" w:semiHidden="1" w:unhideWhenUsed="1"/>
     <w:lsdException w:name="annotation subject" w:semiHidden="1" w:unhideWhenUsed="1"/>
     <w:lsdException w:name="No List" w:semiHidden="1" w:unhideWhenUsed="1"/>
     <w:lsdException w:name="Outline List 1" w:semiHidden="1" w:unhideWhenUsed="1"/>
@@ -535,11 +668,8 @@
     <w:lsdException w:name="Table Contemporary" w:semiHidden="1" w:unhideWhenUsed="1"/>
     <w:lsdException w:name="Table Elegant" w:semiHidden="1" w:unhideWhenUsed="1"/>
     <w:lsdException w:name="Table Professional" w:semiHidden="1" w:unhideWhenUsed="1"/>
-    <w:lsdException w:name="Table Subtle 1" w:semiHidden="1" w:unhideWhenUsed="1"/>
     <w:lsdException w:name="Table Subtle 2" w:semiHidden="1" w:unhideWhenUsed="1"/>
     <w:lsdException w:name="Table Web 1" w:semiHidden="1" w:unhideWhenUsed="1"/>
-    <w:lsdException w:name="Table Web 2" w:semiHidden="1" w:unhideWhenUsed="1"/>
-    <w:lsdException w:name="Table Web 3" w:semiHidden="1" w:unhideWhenUsed="1"/>
     <w:lsdException w:name="Balloon Text" w:semiHidden="1" w:unhideWhenUsed="1"/>
     <w:lsdException w:name="Table Grid" w:uiPriority="39"/>
     <w:lsdException w:name="Table Theme" w:semiHidden="1" w:unhideWhenUsed="1"/>
@@ -652,8 +782,8 @@
     <w:lsdException w:name="Subtle Reference" w:uiPriority="31" w:qFormat="1"/>
     <w:lsdException w:name="Intense Reference" w:uiPriority="32" w:qFormat="1"/>
     <w:lsdException w:name="Book Title" w:uiPriority="33" w:qFormat="1"/>
-    <w:lsdException w:name="Bibliography" w:uiPriority="37" w:semiHidden="1" w:unhideWhenUsed="1"/>
-    <w:lsdException w:name="TOC Heading" w:uiPriority="39" w:semiHidden="1" w:unhideWhenUsed="1" w:qFormat="1"/>
+    <w:lsdException w:name="Bibliography" w:semiHidden="1" w:uiPriority="37" w:unhideWhenUsed="1"/>
+    <w:lsdException w:name="TOC Heading" w:semiHidden="1" w:uiPriority="39" w:unhideWhenUsed="1" w:qFormat="1"/>
     <w:lsdException w:name="Plain Table 1" w:uiPriority="41"/>
     <w:lsdException w:name="Plain Table 2" w:uiPriority="42"/>
     <w:lsdException w:name="Plain Table 3" w:uiPriority="43"/>
@@ -758,18 +888,23 @@
     <w:lsdException w:name="List Table 5 Dark Accent 6" w:uiPriority="50"/>
     <w:lsdException w:name="List Table 6 Colorful Accent 6" w:uiPriority="51"/>
     <w:lsdException w:name="List Table 7 Colorful Accent 6" w:uiPriority="52"/>
+    <w:lsdException w:name="Mention" w:semiHidden="1" w:unhideWhenUsed="1"/>
+    <w:lsdException w:name="Smart Hyperlink" w:semiHidden="1" w:unhideWhenUsed="1"/>
+    <w:lsdException w:name="Hashtag" w:semiHidden="1" w:unhideWhenUsed="1"/>
+    <w:lsdException w:name="Unresolved Mention" w:semiHidden="1" w:unhideWhenUsed="1"/>
+    <w:lsdException w:name="Smart Link" w:semiHidden="1" w:unhideWhenUsed="1"/>
   </w:latentStyles>
-  <w:style w:type="paragraph" w:styleId="Normal" w:default="1">
+  <w:style w:type="paragraph" w:default="1" w:styleId="Normal">
     <w:name w:val="Normal"/>
     <w:qFormat/>
   </w:style>
-  <w:style w:type="character" w:styleId="DefaultParagraphFont" w:default="1">
+  <w:style w:type="character" w:default="1" w:styleId="Fuentedeprrafopredeter">
     <w:name w:val="Default Paragraph Font"/>
     <w:uiPriority w:val="1"/>
     <w:semiHidden/>
     <w:unhideWhenUsed/>
   </w:style>
-  <w:style w:type="table" w:styleId="TableNormal" w:default="1">
+  <w:style w:type="table" w:default="1" w:styleId="Tablanormal">
     <w:name w:val="Normal Table"/>
     <w:uiPriority w:val="99"/>
     <w:semiHidden/>
@@ -784,11 +919,55 @@
       </w:tblCellMar>
     </w:tblPr>
   </w:style>
-  <w:style w:type="numbering" w:styleId="NoList" w:default="1">
+  <w:style w:type="numbering" w:default="1" w:styleId="Sinlista">
     <w:name w:val="No List"/>
     <w:uiPriority w:val="99"/>
     <w:semiHidden/>
     <w:unhideWhenUsed/>
+  </w:style>
+  <w:style w:type="paragraph" w:styleId="Encabezado">
+    <w:name w:val="header"/>
+    <w:basedOn w:val="Normal"/>
+    <w:link w:val="EncabezadoCar"/>
+    <w:uiPriority w:val="99"/>
+    <w:unhideWhenUsed/>
+    <w:rsid w:val="00C30CFC"/>
+    <w:pPr>
+      <w:tabs>
+        <w:tab w:val="center" w:pos="4419"/>
+        <w:tab w:val="right" w:pos="8838"/>
+      </w:tabs>
+      <w:spacing w:after="0" w:line="240" w:lineRule="auto"/>
+    </w:pPr>
+  </w:style>
+  <w:style w:type="character" w:customStyle="1" w:styleId="EncabezadoCar">
+    <w:name w:val="Encabezado Car"/>
+    <w:basedOn w:val="Fuentedeprrafopredeter"/>
+    <w:link w:val="Encabezado"/>
+    <w:uiPriority w:val="99"/>
+    <w:rsid w:val="00C30CFC"/>
+  </w:style>
+  <w:style w:type="paragraph" w:styleId="Piedepgina">
+    <w:name w:val="footer"/>
+    <w:basedOn w:val="Normal"/>
+    <w:link w:val="PiedepginaCar"/>
+    <w:uiPriority w:val="99"/>
+    <w:unhideWhenUsed/>
+    <w:rsid w:val="00C30CFC"/>
+    <w:pPr>
+      <w:tabs>
+        <w:tab w:val="center" w:pos="4419"/>
+        <w:tab w:val="right" w:pos="8838"/>
+      </w:tabs>
+      <w:spacing w:after="0" w:line="240" w:lineRule="auto"/>
+    </w:pPr>
+  </w:style>
+  <w:style w:type="character" w:customStyle="1" w:styleId="PiedepginaCar">
+    <w:name w:val="Pie de página Car"/>
+    <w:basedOn w:val="Fuentedeprrafopredeter"/>
+    <w:link w:val="Piedepgina"/>
+    <w:uiPriority w:val="99"/>
+    <w:rsid w:val="00C30CFC"/>
   </w:style>
 </w:styles>
 </file>

</xml_diff>